<commit_message>
Adding all of the work done for project one.
</commit_message>
<xml_diff>
--- a/Project 1/Project One Report.docx
+++ b/Project 1/Project One Report.docx
@@ -3,17 +3,16 @@
 <w:document xmlns:wpc="http://schemas.microsoft.com/office/word/2010/wordprocessingCanvas" xmlns:mc="http://schemas.openxmlformats.org/markup-compatibility/2006" xmlns:o="urn:schemas-microsoft-com:office:office" xmlns:r="http://schemas.openxmlformats.org/officeDocument/2006/relationships" xmlns:m="http://schemas.openxmlformats.org/officeDocument/2006/math" xmlns:v="urn:schemas-microsoft-com:vml" xmlns:wp14="http://schemas.microsoft.com/office/word/2010/wordprocessingDrawing" xmlns:wp="http://schemas.openxmlformats.org/drawingml/2006/wordprocessingDrawing" xmlns:w10="urn:schemas-microsoft-com:office:word" xmlns:w="http://schemas.openxmlformats.org/wordprocessingml/2006/main" xmlns:w14="http://schemas.microsoft.com/office/word/2010/wordml" xmlns:wpg="http://schemas.microsoft.com/office/word/2010/wordprocessingGroup" xmlns:wpi="http://schemas.microsoft.com/office/word/2010/wordprocessingInk" xmlns:wne="http://schemas.microsoft.com/office/word/2006/wordml" xmlns:wps="http://schemas.microsoft.com/office/word/2010/wordprocessingShape" mc:Ignorable="w14 wp14">
   <w:body>
     <w:p>
+      <w:pPr>
+        <w:spacing w:line="480" w:lineRule="auto"/>
+      </w:pPr>
       <w:r>
         <w:t>John Imgrund</w:t>
       </w:r>
     </w:p>
     <w:p>
-      <w:r>
-        <w:t>2/22/20</w:t>
-      </w:r>
-    </w:p>
-    <w:p>
-      <w:pPr>
+      <w:pPr>
+        <w:spacing w:line="480" w:lineRule="auto"/>
         <w:jc w:val="center"/>
       </w:pPr>
       <w:r>
@@ -24,134 +23,45 @@
       </w:r>
     </w:p>
     <w:p>
-      <w:r>
-        <w:t>Assignment</w:t>
-      </w:r>
-      <w:r>
-        <w:br/>
-      </w:r>
-      <w:proofErr w:type="gramStart"/>
-      <w:r>
-        <w:t>You</w:t>
-      </w:r>
-      <w:proofErr w:type="gramEnd"/>
-      <w:r>
-        <w:t xml:space="preserve"> should have at least five interesting questions that you want to answer. </w:t>
-      </w:r>
-    </w:p>
-    <w:p/>
-    <w:p>
-      <w:r>
-        <w:t>You should then</w:t>
-      </w:r>
-    </w:p>
-    <w:p>
-      <w:proofErr w:type="gramStart"/>
-      <w:r>
-        <w:t>proceed</w:t>
-      </w:r>
-      <w:proofErr w:type="gramEnd"/>
-      <w:r>
-        <w:t xml:space="preserve"> to design tables that will hold the data that you will need for your analysis. Your </w:t>
-      </w:r>
-    </w:p>
-    <w:p>
-      <w:proofErr w:type="gramStart"/>
-      <w:r>
-        <w:t>project</w:t>
-      </w:r>
-      <w:proofErr w:type="gramEnd"/>
-      <w:r>
-        <w:t xml:space="preserve"> should be of a complexity such that it utilizes more than one table. The tables should </w:t>
-      </w:r>
-    </w:p>
-    <w:p>
-      <w:proofErr w:type="gramStart"/>
-      <w:r>
-        <w:t>have</w:t>
-      </w:r>
-      <w:proofErr w:type="gramEnd"/>
-      <w:r>
-        <w:t xml:space="preserve"> a relationship with one another that requires the utilization of JOIN statements. </w:t>
-      </w:r>
-    </w:p>
-    <w:p/>
-    <w:p/>
-    <w:p>
-      <w:pPr>
-        <w:tabs>
-          <w:tab w:val="left" w:pos="7025"/>
-        </w:tabs>
-      </w:pPr>
-      <w:r>
-        <w:t>Create a diagram of your tables and include it with your final report.</w:t>
-      </w:r>
-      <w:r>
-        <w:tab/>
-      </w:r>
-    </w:p>
-    <w:p>
-      <w:pPr>
-        <w:tabs>
-          <w:tab w:val="left" w:pos="7025"/>
-        </w:tabs>
-      </w:pPr>
-    </w:p>
-    <w:p>
-      <w:pPr>
-        <w:tabs>
-          <w:tab w:val="left" w:pos="7025"/>
-        </w:tabs>
-      </w:pPr>
-      <w:r>
-        <w:t xml:space="preserve">The other should be a short report (2-4 pages) </w:t>
-      </w:r>
-    </w:p>
-    <w:p>
-      <w:pPr>
-        <w:tabs>
-          <w:tab w:val="left" w:pos="7025"/>
-        </w:tabs>
-      </w:pPr>
-      <w:proofErr w:type="gramStart"/>
-      <w:r>
-        <w:t>explaining</w:t>
-      </w:r>
-      <w:proofErr w:type="gramEnd"/>
-      <w:r>
-        <w:t xml:space="preserve"> your project’s goals, its results, and how you used MySQL. Be sure to include your </w:t>
-      </w:r>
-    </w:p>
-    <w:p>
-      <w:pPr>
-        <w:tabs>
-          <w:tab w:val="left" w:pos="7025"/>
-        </w:tabs>
-      </w:pPr>
-      <w:proofErr w:type="gramStart"/>
-      <w:r>
-        <w:t>results</w:t>
-      </w:r>
-      <w:proofErr w:type="gramEnd"/>
-      <w:r>
-        <w:t xml:space="preserve"> tables in the report, nicely formatted for human consumption.</w:t>
-      </w:r>
-    </w:p>
-    <w:p>
-      <w:pPr>
-        <w:tabs>
-          <w:tab w:val="left" w:pos="7025"/>
-        </w:tabs>
-      </w:pPr>
-    </w:p>
-    <w:p>
-      <w:r>
-        <w:br/>
-      </w:r>
-    </w:p>
-    <w:p>
-      <w:r>
-        <w:t>5 interesting questions</w:t>
+      <w:pPr>
+        <w:spacing w:line="480" w:lineRule="auto"/>
+        <w:rPr>
+          <w:b/>
+          <w:u w:val="single"/>
+        </w:rPr>
+      </w:pPr>
+      <w:r>
+        <w:rPr>
+          <w:b/>
+          <w:u w:val="single"/>
+        </w:rPr>
+        <w:t>Project Goals:</w:t>
+      </w:r>
+    </w:p>
+    <w:p>
+      <w:pPr>
+        <w:spacing w:line="480" w:lineRule="auto"/>
+        <w:ind w:firstLine="720"/>
+      </w:pPr>
+      <w:r>
+        <w:t>The age of a home used to always be an in</w:t>
+      </w:r>
+      <w:r>
+        <w:t>dicator of value. P</w:t>
+      </w:r>
+      <w:r>
+        <w:t xml:space="preserve">roperty was something people could expect to make a profit on; flipping the homes they raised their families in into extra retirement money. However, </w:t>
+      </w:r>
+      <w:r>
+        <w:t>in a post 2008 housing market crash world it is becoming much harder to sell your house for a profit. Is this the outcome of a stagnating economy, a market bubble readjusting, or are these aging homes starting to fall apart? While data can’t answer all the questions it is worth taking a look at the data we do have to answer some questions, mainly what effect does building age have on homes.</w:t>
+      </w:r>
+    </w:p>
+    <w:p>
+      <w:pPr>
+        <w:spacing w:line="480" w:lineRule="auto"/>
+      </w:pPr>
+      <w:r>
+        <w:t>For the purposes of this report there are five questions being considered:</w:t>
       </w:r>
     </w:p>
     <w:p>
@@ -161,9 +71,23 @@
           <w:ilvl w:val="0"/>
           <w:numId w:val="1"/>
         </w:numPr>
-      </w:pPr>
-      <w:r>
-        <w:t>Most common heating fuel by house age</w:t>
+        <w:spacing w:line="480" w:lineRule="auto"/>
+      </w:pPr>
+      <w:r>
+        <w:t>What is the most common heating fuel by house age?</w:t>
+      </w:r>
+    </w:p>
+    <w:p>
+      <w:pPr>
+        <w:pStyle w:val="ListParagraph"/>
+        <w:numPr>
+          <w:ilvl w:val="1"/>
+          <w:numId w:val="1"/>
+        </w:numPr>
+        <w:spacing w:line="480" w:lineRule="auto"/>
+      </w:pPr>
+      <w:r>
+        <w:t>As climate consciousness becomes a more pervading mindset amongst Americans the fuel type their houses run on will become increasingly important</w:t>
       </w:r>
     </w:p>
     <w:p>
@@ -173,9 +97,23 @@
           <w:ilvl w:val="0"/>
           <w:numId w:val="1"/>
         </w:numPr>
-      </w:pPr>
-      <w:r>
-        <w:t>How does age effect current building value</w:t>
+        <w:spacing w:line="480" w:lineRule="auto"/>
+      </w:pPr>
+      <w:r>
+        <w:t>How does age affect current building value?</w:t>
+      </w:r>
+    </w:p>
+    <w:p>
+      <w:pPr>
+        <w:pStyle w:val="ListParagraph"/>
+        <w:numPr>
+          <w:ilvl w:val="1"/>
+          <w:numId w:val="1"/>
+        </w:numPr>
+        <w:spacing w:line="480" w:lineRule="auto"/>
+      </w:pPr>
+      <w:r>
+        <w:t>Is age something that improves house value overtime or destroy it</w:t>
       </w:r>
     </w:p>
     <w:p>
@@ -185,9 +123,23 @@
           <w:ilvl w:val="0"/>
           <w:numId w:val="1"/>
         </w:numPr>
-      </w:pPr>
-      <w:r>
-        <w:t>Does age effect number of rooms/ bedrooms</w:t>
+        <w:spacing w:line="480" w:lineRule="auto"/>
+      </w:pPr>
+      <w:r>
+        <w:t>Does age effect number of rooms/ bedrooms?</w:t>
+      </w:r>
+    </w:p>
+    <w:p>
+      <w:pPr>
+        <w:pStyle w:val="ListParagraph"/>
+        <w:numPr>
+          <w:ilvl w:val="1"/>
+          <w:numId w:val="1"/>
+        </w:numPr>
+        <w:spacing w:line="480" w:lineRule="auto"/>
+      </w:pPr>
+      <w:r>
+        <w:t>As space in cities like Burlington becomes a premium, do houses get smaller?</w:t>
       </w:r>
     </w:p>
     <w:p>
@@ -197,9 +149,26 @@
           <w:ilvl w:val="0"/>
           <w:numId w:val="1"/>
         </w:numPr>
-      </w:pPr>
-      <w:r>
-        <w:t>Does age effect depreciation</w:t>
+        <w:spacing w:line="480" w:lineRule="auto"/>
+      </w:pPr>
+      <w:r>
+        <w:t xml:space="preserve">Does </w:t>
+      </w:r>
+      <w:r>
+        <w:t>age effect property grade</w:t>
+      </w:r>
+    </w:p>
+    <w:p>
+      <w:pPr>
+        <w:pStyle w:val="ListParagraph"/>
+        <w:numPr>
+          <w:ilvl w:val="1"/>
+          <w:numId w:val="1"/>
+        </w:numPr>
+        <w:spacing w:line="480" w:lineRule="auto"/>
+      </w:pPr>
+      <w:r>
+        <w:t>Is the properties quality affected by age, or is it reliant on other factors?</w:t>
       </w:r>
     </w:p>
     <w:p>
@@ -209,79 +178,10 @@
           <w:ilvl w:val="0"/>
           <w:numId w:val="1"/>
         </w:numPr>
+        <w:spacing w:line="480" w:lineRule="auto"/>
       </w:pPr>
       <w:r>
         <w:t>Does age effect total gross area</w:t>
-      </w:r>
-    </w:p>
-    <w:p>
-      <w:pPr>
-        <w:ind w:left="360"/>
-      </w:pPr>
-    </w:p>
-    <w:p>
-      <w:pPr>
-        <w:ind w:left="360"/>
-      </w:pPr>
-    </w:p>
-    <w:p>
-      <w:pPr>
-        <w:ind w:left="360"/>
-      </w:pPr>
-      <w:r>
-        <w:lastRenderedPageBreak/>
-        <w:t>Project Goals:</w:t>
-      </w:r>
-      <w:r>
-        <w:br/>
-      </w:r>
-    </w:p>
-    <w:p>
-      <w:pPr>
-        <w:ind w:left="360"/>
-      </w:pPr>
-      <w:r>
-        <w:t>The age of a home used to always be an in</w:t>
-      </w:r>
-      <w:r>
-        <w:t>dicator of value. P</w:t>
-      </w:r>
-      <w:r>
-        <w:t xml:space="preserve">roperty was something people could expect to make a profit on; flipping the homes they raised their families in into extra retirement money. However, </w:t>
-      </w:r>
-      <w:r>
-        <w:t>in a post 2008 housing market crash world it is becoming much harder to sell your house for a profit. Is this the outcome of a stagnating economy, a market bubble readjusting, or are these aging homes starting to fall apart? While data can’t answer all the questions it is worth taking a look at the data we do have to answer some questions, mainly what effect does building age have on homes.</w:t>
-      </w:r>
-    </w:p>
-    <w:p>
-      <w:pPr>
-        <w:ind w:left="360"/>
-      </w:pPr>
-    </w:p>
-    <w:p>
-      <w:pPr>
-        <w:ind w:left="360"/>
-      </w:pPr>
-      <w:r>
-        <w:t>For the purposes of this report there are five questions being considered:</w:t>
-      </w:r>
-    </w:p>
-    <w:p>
-      <w:pPr>
-        <w:pStyle w:val="ListParagraph"/>
-        <w:numPr>
-          <w:ilvl w:val="0"/>
-          <w:numId w:val="1"/>
-        </w:numPr>
-      </w:pPr>
-      <w:r>
-        <w:t>What is the m</w:t>
-      </w:r>
-      <w:r>
-        <w:t>ost common heating fuel by house age</w:t>
-      </w:r>
-      <w:r>
-        <w:t>?</w:t>
       </w:r>
     </w:p>
     <w:p>
@@ -291,27 +191,133 @@
           <w:ilvl w:val="1"/>
           <w:numId w:val="1"/>
         </w:numPr>
-      </w:pPr>
-      <w:r>
-        <w:t>As climate consciousness becomes a more pervading mindset amongst Americans the fuel type their houses run on will become increasingly important</w:t>
-      </w:r>
-    </w:p>
-    <w:p>
-      <w:pPr>
-        <w:pStyle w:val="ListParagraph"/>
-        <w:numPr>
-          <w:ilvl w:val="0"/>
-          <w:numId w:val="1"/>
-        </w:numPr>
-      </w:pPr>
-      <w:r>
-        <w:t xml:space="preserve">How does age </w:t>
-      </w:r>
-      <w:r>
-        <w:t>affect</w:t>
-      </w:r>
-      <w:r>
-        <w:t xml:space="preserve"> current building value</w:t>
+        <w:spacing w:line="480" w:lineRule="auto"/>
+      </w:pPr>
+      <w:r>
+        <w:t>Does building earlier result in higher yields of gross area on a property?</w:t>
+      </w:r>
+    </w:p>
+    <w:p>
+      <w:pPr>
+        <w:spacing w:line="480" w:lineRule="auto"/>
+        <w:rPr>
+          <w:b/>
+          <w:u w:val="single"/>
+        </w:rPr>
+      </w:pPr>
+      <w:r>
+        <w:rPr>
+          <w:b/>
+          <w:u w:val="single"/>
+        </w:rPr>
+        <w:lastRenderedPageBreak/>
+        <w:t>Class Diagram</w:t>
+      </w:r>
+    </w:p>
+    <w:p>
+      <w:pPr>
+        <w:spacing w:line="480" w:lineRule="auto"/>
+      </w:pPr>
+      <w:r>
+        <w:drawing>
+          <wp:inline distT="0" distB="0" distL="0" distR="0" wp14:anchorId="0243B742" wp14:editId="7ADA17EB">
+            <wp:extent cx="5943600" cy="2402205"/>
+            <wp:effectExtent l="0" t="0" r="0" b="0"/>
+            <wp:docPr id="1" name="Picture 1"/>
+            <wp:cNvGraphicFramePr>
+              <a:graphicFrameLocks xmlns:a="http://schemas.openxmlformats.org/drawingml/2006/main" noChangeAspect="1"/>
+            </wp:cNvGraphicFramePr>
+            <a:graphic xmlns:a="http://schemas.openxmlformats.org/drawingml/2006/main">
+              <a:graphicData uri="http://schemas.openxmlformats.org/drawingml/2006/picture">
+                <pic:pic xmlns:pic="http://schemas.openxmlformats.org/drawingml/2006/picture">
+                  <pic:nvPicPr>
+                    <pic:cNvPr id="0" name=""/>
+                    <pic:cNvPicPr/>
+                  </pic:nvPicPr>
+                  <pic:blipFill>
+                    <a:blip r:embed="rId6"/>
+                    <a:stretch>
+                      <a:fillRect/>
+                    </a:stretch>
+                  </pic:blipFill>
+                  <pic:spPr>
+                    <a:xfrm>
+                      <a:off x="0" y="0"/>
+                      <a:ext cx="5943600" cy="2402205"/>
+                    </a:xfrm>
+                    <a:prstGeom prst="rect">
+                      <a:avLst/>
+                    </a:prstGeom>
+                  </pic:spPr>
+                </pic:pic>
+              </a:graphicData>
+            </a:graphic>
+          </wp:inline>
+        </w:drawing>
+      </w:r>
+    </w:p>
+    <w:p>
+      <w:pPr>
+        <w:spacing w:line="480" w:lineRule="auto"/>
+        <w:rPr>
+          <w:b/>
+          <w:u w:val="single"/>
+        </w:rPr>
+      </w:pPr>
+      <w:r>
+        <w:rPr>
+          <w:b/>
+          <w:u w:val="single"/>
+        </w:rPr>
+        <w:br w:type="page"/>
+      </w:r>
+    </w:p>
+    <w:p>
+      <w:pPr>
+        <w:spacing w:line="480" w:lineRule="auto"/>
+        <w:rPr>
+          <w:b/>
+          <w:u w:val="single"/>
+        </w:rPr>
+      </w:pPr>
+      <w:r>
+        <w:rPr>
+          <w:b/>
+          <w:u w:val="single"/>
+        </w:rPr>
+        <w:lastRenderedPageBreak/>
+        <w:t>Results</w:t>
+      </w:r>
+    </w:p>
+    <w:p>
+      <w:pPr>
+        <w:spacing w:line="480" w:lineRule="auto"/>
+      </w:pPr>
+      <w:r>
+        <w:rPr>
+          <w:b/>
+        </w:rPr>
+        <w:t>Note:</w:t>
+      </w:r>
+      <w:r>
+        <w:t xml:space="preserve"> In order to maintain data that is concise and readable, age has been categorized by century.</w:t>
+      </w:r>
+    </w:p>
+    <w:p>
+      <w:pPr>
+        <w:spacing w:line="480" w:lineRule="auto"/>
+      </w:pPr>
+      <w:r>
+        <w:rPr>
+          <w:b/>
+        </w:rPr>
+        <w:t xml:space="preserve">Question One: </w:t>
+      </w:r>
+      <w:r>
+        <w:t xml:space="preserve">What is the most common heating fuel by house </w:t>
+      </w:r>
+      <w:r>
+        <w:t>age</w:t>
       </w:r>
       <w:r>
         <w:t>?</w:t>
@@ -319,26 +325,365 @@
     </w:p>
     <w:p>
       <w:pPr>
-        <w:pStyle w:val="ListParagraph"/>
-        <w:numPr>
-          <w:ilvl w:val="1"/>
-          <w:numId w:val="1"/>
-        </w:numPr>
-      </w:pPr>
-      <w:r>
-        <w:t>Is age something that improves house value overtime or destroy it</w:t>
-      </w:r>
-    </w:p>
-    <w:p>
-      <w:pPr>
-        <w:pStyle w:val="ListParagraph"/>
-        <w:numPr>
-          <w:ilvl w:val="0"/>
-          <w:numId w:val="1"/>
-        </w:numPr>
-      </w:pPr>
-      <w:r>
-        <w:t>Does age effect number of rooms/ bedrooms</w:t>
+        <w:spacing w:line="480" w:lineRule="auto"/>
+        <w:rPr>
+          <w:b/>
+        </w:rPr>
+      </w:pPr>
+      <w:r>
+        <w:rPr>
+          <w:b/>
+        </w:rPr>
+        <w:t>Data:</w:t>
+      </w:r>
+    </w:p>
+    <w:p>
+      <w:pPr>
+        <w:spacing w:line="480" w:lineRule="auto"/>
+        <w:rPr>
+          <w:b/>
+        </w:rPr>
+      </w:pPr>
+      <w:r>
+        <w:rPr>
+          <w:b/>
+        </w:rPr>
+        <w:drawing>
+          <wp:inline distT="0" distB="0" distL="0" distR="0" wp14:anchorId="1BD49460" wp14:editId="454CF6F9">
+            <wp:extent cx="2181529" cy="3267531"/>
+            <wp:effectExtent l="0" t="0" r="9525" b="9525"/>
+            <wp:docPr id="3" name="Picture 3"/>
+            <wp:cNvGraphicFramePr>
+              <a:graphicFrameLocks xmlns:a="http://schemas.openxmlformats.org/drawingml/2006/main" noChangeAspect="1"/>
+            </wp:cNvGraphicFramePr>
+            <a:graphic xmlns:a="http://schemas.openxmlformats.org/drawingml/2006/main">
+              <a:graphicData uri="http://schemas.openxmlformats.org/drawingml/2006/picture">
+                <pic:pic xmlns:pic="http://schemas.openxmlformats.org/drawingml/2006/picture">
+                  <pic:nvPicPr>
+                    <pic:cNvPr id="0" name=""/>
+                    <pic:cNvPicPr/>
+                  </pic:nvPicPr>
+                  <pic:blipFill>
+                    <a:blip r:embed="rId7"/>
+                    <a:stretch>
+                      <a:fillRect/>
+                    </a:stretch>
+                  </pic:blipFill>
+                  <pic:spPr>
+                    <a:xfrm>
+                      <a:off x="0" y="0"/>
+                      <a:ext cx="2181529" cy="3267531"/>
+                    </a:xfrm>
+                    <a:prstGeom prst="rect">
+                      <a:avLst/>
+                    </a:prstGeom>
+                  </pic:spPr>
+                </pic:pic>
+              </a:graphicData>
+            </a:graphic>
+          </wp:inline>
+        </w:drawing>
+      </w:r>
+    </w:p>
+    <w:p>
+      <w:pPr>
+        <w:spacing w:line="480" w:lineRule="auto"/>
+      </w:pPr>
+      <w:r>
+        <w:rPr>
+          <w:b/>
+        </w:rPr>
+        <w:t xml:space="preserve">Results: </w:t>
+      </w:r>
+    </w:p>
+    <w:p>
+      <w:pPr>
+        <w:spacing w:line="480" w:lineRule="auto"/>
+      </w:pPr>
+      <w:r>
+        <w:t xml:space="preserve">The most common heating fuel for each century is gas by a long shot.  It should be noted that in the 1700’s oil and electricity hadn’t yet been leveraged as </w:t>
+      </w:r>
+      <w:r>
+        <w:t>catalysts for creating power. It is also interesting to note that no home built in the 21</w:t>
+      </w:r>
+      <w:r>
+        <w:rPr>
+          <w:vertAlign w:val="superscript"/>
+        </w:rPr>
+        <w:t>st</w:t>
+      </w:r>
+      <w:r>
+        <w:t xml:space="preserve"> century is heated via electricity, which sounds counterintuitive to the growing climate consciousness of our time.</w:t>
+      </w:r>
+    </w:p>
+    <w:p>
+      <w:pPr>
+        <w:spacing w:line="480" w:lineRule="auto"/>
+      </w:pPr>
+      <w:r>
+        <w:br w:type="page"/>
+      </w:r>
+    </w:p>
+    <w:p>
+      <w:pPr>
+        <w:spacing w:line="480" w:lineRule="auto"/>
+      </w:pPr>
+      <w:r>
+        <w:rPr>
+          <w:b/>
+        </w:rPr>
+        <w:lastRenderedPageBreak/>
+        <w:t xml:space="preserve">Question 2: </w:t>
+      </w:r>
+      <w:r>
+        <w:t>How does age affect current building value?</w:t>
+      </w:r>
+    </w:p>
+    <w:p>
+      <w:pPr>
+        <w:spacing w:line="480" w:lineRule="auto"/>
+        <w:rPr>
+          <w:b/>
+        </w:rPr>
+      </w:pPr>
+      <w:r>
+        <w:rPr>
+          <w:b/>
+        </w:rPr>
+        <w:t>Data:</w:t>
+      </w:r>
+    </w:p>
+    <w:p>
+      <w:pPr>
+        <w:spacing w:line="480" w:lineRule="auto"/>
+        <w:rPr>
+          <w:b/>
+        </w:rPr>
+      </w:pPr>
+      <w:r>
+        <w:rPr>
+          <w:b/>
+        </w:rPr>
+        <w:drawing>
+          <wp:inline distT="0" distB="0" distL="0" distR="0" wp14:anchorId="74BDEF92" wp14:editId="359C9DD7">
+            <wp:extent cx="2610214" cy="952633"/>
+            <wp:effectExtent l="0" t="0" r="0" b="0"/>
+            <wp:docPr id="5" name="Picture 5"/>
+            <wp:cNvGraphicFramePr>
+              <a:graphicFrameLocks xmlns:a="http://schemas.openxmlformats.org/drawingml/2006/main" noChangeAspect="1"/>
+            </wp:cNvGraphicFramePr>
+            <a:graphic xmlns:a="http://schemas.openxmlformats.org/drawingml/2006/main">
+              <a:graphicData uri="http://schemas.openxmlformats.org/drawingml/2006/picture">
+                <pic:pic xmlns:pic="http://schemas.openxmlformats.org/drawingml/2006/picture">
+                  <pic:nvPicPr>
+                    <pic:cNvPr id="0" name=""/>
+                    <pic:cNvPicPr/>
+                  </pic:nvPicPr>
+                  <pic:blipFill>
+                    <a:blip r:embed="rId8"/>
+                    <a:stretch>
+                      <a:fillRect/>
+                    </a:stretch>
+                  </pic:blipFill>
+                  <pic:spPr>
+                    <a:xfrm>
+                      <a:off x="0" y="0"/>
+                      <a:ext cx="2610214" cy="952633"/>
+                    </a:xfrm>
+                    <a:prstGeom prst="rect">
+                      <a:avLst/>
+                    </a:prstGeom>
+                  </pic:spPr>
+                </pic:pic>
+              </a:graphicData>
+            </a:graphic>
+          </wp:inline>
+        </w:drawing>
+      </w:r>
+    </w:p>
+    <w:p>
+      <w:pPr>
+        <w:spacing w:line="480" w:lineRule="auto"/>
+        <w:rPr>
+          <w:b/>
+        </w:rPr>
+      </w:pPr>
+      <w:r>
+        <w:rPr>
+          <w:b/>
+        </w:rPr>
+        <w:t>Results:</w:t>
+      </w:r>
+    </w:p>
+    <w:p>
+      <w:pPr>
+        <w:spacing w:line="480" w:lineRule="auto"/>
+      </w:pPr>
+      <w:r>
+        <w:t>The data is clear, the newer the building the more it is worth. This increase is rather normal for the first two centuries of change, growing 8.4% and 20.4% respectively. However, from 2000 to 1900 the change is 425.3%. While the century is still relatively new, such a drastic increase suggests that large scale development is being done in Burlington compared to the majority of 20</w:t>
+      </w:r>
+      <w:r>
+        <w:rPr>
+          <w:vertAlign w:val="superscript"/>
+        </w:rPr>
+        <w:t>th</w:t>
+      </w:r>
+      <w:r>
+        <w:t xml:space="preserve"> century development. It should also be noted that </w:t>
+      </w:r>
+      <w:r>
+        <w:t>these values are all values taken at the time of the survey and not reflective of their initial value.</w:t>
+      </w:r>
+    </w:p>
+    <w:p>
+      <w:r>
+        <w:br w:type="page"/>
+      </w:r>
+    </w:p>
+    <w:p>
+      <w:pPr>
+        <w:spacing w:line="480" w:lineRule="auto"/>
+      </w:pPr>
+      <w:r>
+        <w:rPr>
+          <w:b/>
+        </w:rPr>
+        <w:lastRenderedPageBreak/>
+        <w:t xml:space="preserve">Question 3: </w:t>
+      </w:r>
+      <w:r>
+        <w:t>Does age effect number of rooms/ bedrooms?</w:t>
+      </w:r>
+    </w:p>
+    <w:p>
+      <w:pPr>
+        <w:spacing w:line="480" w:lineRule="auto"/>
+        <w:rPr>
+          <w:b/>
+        </w:rPr>
+      </w:pPr>
+      <w:r>
+        <w:rPr>
+          <w:b/>
+        </w:rPr>
+        <w:t>Data:</w:t>
+      </w:r>
+    </w:p>
+    <w:p>
+      <w:pPr>
+        <w:spacing w:line="480" w:lineRule="auto"/>
+        <w:rPr>
+          <w:b/>
+        </w:rPr>
+      </w:pPr>
+      <w:r>
+        <w:rPr>
+          <w:b/>
+        </w:rPr>
+        <w:drawing>
+          <wp:inline distT="0" distB="0" distL="0" distR="0" wp14:anchorId="7E285289" wp14:editId="6BF34C46">
+            <wp:extent cx="3391373" cy="971686"/>
+            <wp:effectExtent l="0" t="0" r="0" b="0"/>
+            <wp:docPr id="6" name="Picture 6"/>
+            <wp:cNvGraphicFramePr>
+              <a:graphicFrameLocks xmlns:a="http://schemas.openxmlformats.org/drawingml/2006/main" noChangeAspect="1"/>
+            </wp:cNvGraphicFramePr>
+            <a:graphic xmlns:a="http://schemas.openxmlformats.org/drawingml/2006/main">
+              <a:graphicData uri="http://schemas.openxmlformats.org/drawingml/2006/picture">
+                <pic:pic xmlns:pic="http://schemas.openxmlformats.org/drawingml/2006/picture">
+                  <pic:nvPicPr>
+                    <pic:cNvPr id="0" name=""/>
+                    <pic:cNvPicPr/>
+                  </pic:nvPicPr>
+                  <pic:blipFill>
+                    <a:blip r:embed="rId9"/>
+                    <a:stretch>
+                      <a:fillRect/>
+                    </a:stretch>
+                  </pic:blipFill>
+                  <pic:spPr>
+                    <a:xfrm>
+                      <a:off x="0" y="0"/>
+                      <a:ext cx="3391373" cy="971686"/>
+                    </a:xfrm>
+                    <a:prstGeom prst="rect">
+                      <a:avLst/>
+                    </a:prstGeom>
+                  </pic:spPr>
+                </pic:pic>
+              </a:graphicData>
+            </a:graphic>
+          </wp:inline>
+        </w:drawing>
+      </w:r>
+    </w:p>
+    <w:p>
+      <w:pPr>
+        <w:spacing w:line="480" w:lineRule="auto"/>
+        <w:rPr>
+          <w:b/>
+        </w:rPr>
+      </w:pPr>
+      <w:r>
+        <w:rPr>
+          <w:b/>
+        </w:rPr>
+        <w:t>Results:</w:t>
+      </w:r>
+    </w:p>
+    <w:p>
+      <w:pPr>
+        <w:spacing w:line="480" w:lineRule="auto"/>
+      </w:pPr>
+      <w:r>
+        <w:t>According to the data, the houses with the most rooms and bedrooms were made in the 19</w:t>
+      </w:r>
+      <w:r>
+        <w:rPr>
+          <w:vertAlign w:val="superscript"/>
+        </w:rPr>
+        <w:t>th</w:t>
+      </w:r>
+      <w:r>
+        <w:t xml:space="preserve"> century. In contrast the houses with the least rooms and bedrooms were created during the 20</w:t>
+      </w:r>
+      <w:r>
+        <w:rPr>
+          <w:vertAlign w:val="superscript"/>
+        </w:rPr>
+        <w:t>th</w:t>
+      </w:r>
+      <w:r>
+        <w:t xml:space="preserve"> century. While it looks like rooms are on the upswing again, it is still too early to tell if this will remain true throughout the decade. </w:t>
+      </w:r>
+      <w:r>
+        <w:t>It is also interesting to note that several of Champlain Colleges large scale dorms were built in the last 1800’s, which could be a possible reason for the increased average numbers as some of those dorms had a hundreds of rooms.</w:t>
+      </w:r>
+      <w:r>
+        <w:t xml:space="preserve"> </w:t>
+      </w:r>
+    </w:p>
+    <w:p>
+      <w:r>
+        <w:br w:type="page"/>
+      </w:r>
+    </w:p>
+    <w:p>
+      <w:pPr>
+        <w:spacing w:line="480" w:lineRule="auto"/>
+      </w:pPr>
+      <w:r>
+        <w:rPr>
+          <w:b/>
+        </w:rPr>
+        <w:lastRenderedPageBreak/>
+        <w:t>Question 4:</w:t>
+      </w:r>
+      <w:r>
+        <w:t xml:space="preserve"> </w:t>
+      </w:r>
+      <w:r>
+        <w:t>Does age effect property grade</w:t>
       </w:r>
       <w:r>
         <w:t>?</w:t>
@@ -346,74 +691,505 @@
     </w:p>
     <w:p>
       <w:pPr>
-        <w:pStyle w:val="ListParagraph"/>
-        <w:numPr>
-          <w:ilvl w:val="1"/>
-          <w:numId w:val="1"/>
-        </w:numPr>
-      </w:pPr>
-      <w:r>
-        <w:t>As space in cities like Burlington becomes a premium, do houses get smaller?</w:t>
-      </w:r>
-    </w:p>
-    <w:p>
-      <w:pPr>
-        <w:pStyle w:val="ListParagraph"/>
-        <w:numPr>
-          <w:ilvl w:val="0"/>
-          <w:numId w:val="1"/>
-        </w:numPr>
-      </w:pPr>
-      <w:r>
-        <w:t xml:space="preserve">Does </w:t>
-      </w:r>
-      <w:r>
-        <w:t>age effect property grade</w:t>
-      </w:r>
-    </w:p>
-    <w:p>
-      <w:pPr>
-        <w:pStyle w:val="ListParagraph"/>
-        <w:numPr>
-          <w:ilvl w:val="1"/>
-          <w:numId w:val="1"/>
-        </w:numPr>
-      </w:pPr>
-      <w:r>
-        <w:t>Is the properties quality affected by age, or is it reliant on ot</w:t>
+        <w:spacing w:line="480" w:lineRule="auto"/>
+        <w:rPr>
+          <w:b/>
+        </w:rPr>
+      </w:pPr>
+      <w:r>
+        <w:rPr>
+          <w:b/>
+        </w:rPr>
+        <w:t>Data:</w:t>
+      </w:r>
+    </w:p>
+    <w:p>
+      <w:pPr>
+        <w:spacing w:line="480" w:lineRule="auto"/>
+        <w:rPr>
+          <w:b/>
+        </w:rPr>
+      </w:pPr>
+      <w:r>
+        <w:rPr>
+          <w:b/>
+        </w:rPr>
+        <w:drawing>
+          <wp:inline distT="0" distB="0" distL="0" distR="0" wp14:anchorId="1832B830" wp14:editId="6CD0BB6A">
+            <wp:extent cx="2305372" cy="4782217"/>
+            <wp:effectExtent l="0" t="0" r="0" b="0"/>
+            <wp:docPr id="7" name="Picture 7"/>
+            <wp:cNvGraphicFramePr>
+              <a:graphicFrameLocks xmlns:a="http://schemas.openxmlformats.org/drawingml/2006/main" noChangeAspect="1"/>
+            </wp:cNvGraphicFramePr>
+            <a:graphic xmlns:a="http://schemas.openxmlformats.org/drawingml/2006/main">
+              <a:graphicData uri="http://schemas.openxmlformats.org/drawingml/2006/picture">
+                <pic:pic xmlns:pic="http://schemas.openxmlformats.org/drawingml/2006/picture">
+                  <pic:nvPicPr>
+                    <pic:cNvPr id="0" name=""/>
+                    <pic:cNvPicPr/>
+                  </pic:nvPicPr>
+                  <pic:blipFill>
+                    <a:blip r:embed="rId10"/>
+                    <a:stretch>
+                      <a:fillRect/>
+                    </a:stretch>
+                  </pic:blipFill>
+                  <pic:spPr>
+                    <a:xfrm>
+                      <a:off x="0" y="0"/>
+                      <a:ext cx="2305372" cy="4782217"/>
+                    </a:xfrm>
+                    <a:prstGeom prst="rect">
+                      <a:avLst/>
+                    </a:prstGeom>
+                  </pic:spPr>
+                </pic:pic>
+              </a:graphicData>
+            </a:graphic>
+          </wp:inline>
+        </w:drawing>
+      </w:r>
+      <w:r>
+        <w:rPr>
+          <w:noProof/>
+        </w:rPr>
+        <w:t xml:space="preserve"> </w:t>
+      </w:r>
+      <w:r>
+        <w:rPr>
+          <w:b/>
+        </w:rPr>
+        <w:drawing>
+          <wp:inline distT="0" distB="0" distL="0" distR="0" wp14:anchorId="4CFCB023" wp14:editId="72EB269D">
+            <wp:extent cx="2276793" cy="6106377"/>
+            <wp:effectExtent l="0" t="0" r="9525" b="0"/>
+            <wp:docPr id="8" name="Picture 8"/>
+            <wp:cNvGraphicFramePr>
+              <a:graphicFrameLocks xmlns:a="http://schemas.openxmlformats.org/drawingml/2006/main" noChangeAspect="1"/>
+            </wp:cNvGraphicFramePr>
+            <a:graphic xmlns:a="http://schemas.openxmlformats.org/drawingml/2006/main">
+              <a:graphicData uri="http://schemas.openxmlformats.org/drawingml/2006/picture">
+                <pic:pic xmlns:pic="http://schemas.openxmlformats.org/drawingml/2006/picture">
+                  <pic:nvPicPr>
+                    <pic:cNvPr id="0" name=""/>
+                    <pic:cNvPicPr/>
+                  </pic:nvPicPr>
+                  <pic:blipFill>
+                    <a:blip r:embed="rId11"/>
+                    <a:stretch>
+                      <a:fillRect/>
+                    </a:stretch>
+                  </pic:blipFill>
+                  <pic:spPr>
+                    <a:xfrm>
+                      <a:off x="0" y="0"/>
+                      <a:ext cx="2276793" cy="6106377"/>
+                    </a:xfrm>
+                    <a:prstGeom prst="rect">
+                      <a:avLst/>
+                    </a:prstGeom>
+                  </pic:spPr>
+                </pic:pic>
+              </a:graphicData>
+            </a:graphic>
+          </wp:inline>
+        </w:drawing>
+      </w:r>
+    </w:p>
+    <w:p>
+      <w:pPr>
+        <w:spacing w:line="480" w:lineRule="auto"/>
+        <w:rPr>
+          <w:b/>
+        </w:rPr>
+      </w:pPr>
+    </w:p>
+    <w:p>
+      <w:pPr>
+        <w:spacing w:line="480" w:lineRule="auto"/>
+        <w:rPr>
+          <w:b/>
+        </w:rPr>
+      </w:pPr>
+    </w:p>
+    <w:p>
+      <w:pPr>
+        <w:spacing w:line="480" w:lineRule="auto"/>
+        <w:rPr>
+          <w:b/>
+        </w:rPr>
+      </w:pPr>
+      <w:r>
+        <w:rPr>
+          <w:b/>
+        </w:rPr>
+        <w:lastRenderedPageBreak/>
+        <w:t>Result:</w:t>
+      </w:r>
+    </w:p>
+    <w:p>
+      <w:pPr>
+        <w:spacing w:line="480" w:lineRule="auto"/>
+      </w:pPr>
+      <w:r>
+        <w:t>Combing over the data, the most likely grade for a home built in the 19</w:t>
+      </w:r>
+      <w:r>
+        <w:rPr>
+          <w:vertAlign w:val="superscript"/>
+        </w:rPr>
+        <w:t>th</w:t>
+      </w:r>
+      <w:r>
+        <w:t xml:space="preserve"> century is </w:t>
+      </w:r>
+      <w:r>
+        <w:rPr>
+          <w:i/>
+        </w:rPr>
+        <w:t>Fair Plus</w:t>
+      </w:r>
+      <w:r>
+        <w:t>, a home built in the 20</w:t>
+      </w:r>
+      <w:r>
+        <w:rPr>
+          <w:vertAlign w:val="superscript"/>
+        </w:rPr>
+        <w:t>th</w:t>
+      </w:r>
+      <w:r>
+        <w:t xml:space="preserve"> century is </w:t>
+      </w:r>
+      <w:r>
+        <w:rPr>
+          <w:i/>
+        </w:rPr>
+        <w:t>Average Minus</w:t>
+      </w:r>
+      <w:r>
+        <w:t>, and the 21</w:t>
+      </w:r>
+      <w:r>
+        <w:rPr>
+          <w:vertAlign w:val="superscript"/>
+        </w:rPr>
+        <w:t>st</w:t>
+      </w:r>
+      <w:r>
+        <w:t xml:space="preserve"> century is </w:t>
+      </w:r>
+      <w:proofErr w:type="gramStart"/>
+      <w:r>
+        <w:rPr>
+          <w:i/>
+        </w:rPr>
+        <w:t>Good</w:t>
+      </w:r>
+      <w:proofErr w:type="gramEnd"/>
+      <w:r>
+        <w:t>. It should be noted that the limited number of homes built in the 18</w:t>
+      </w:r>
+      <w:r>
+        <w:rPr>
+          <w:vertAlign w:val="superscript"/>
+        </w:rPr>
+        <w:t>th</w:t>
+      </w:r>
+      <w:r>
+        <w:t xml:space="preserve"> century do not show an outstanding grade above any other. This data indicates that homes built in the 19</w:t>
+      </w:r>
+      <w:r>
+        <w:rPr>
+          <w:vertAlign w:val="superscript"/>
+        </w:rPr>
+        <w:t>th</w:t>
+      </w:r>
+      <w:r>
+        <w:t xml:space="preserve"> century are usually rated in better condition than those built in the 20</w:t>
+      </w:r>
+      <w:r>
+        <w:rPr>
+          <w:vertAlign w:val="superscript"/>
+        </w:rPr>
+        <w:t>th</w:t>
+      </w:r>
+      <w:r>
+        <w:t xml:space="preserve"> century, but that 21</w:t>
+      </w:r>
+      <w:r>
+        <w:rPr>
+          <w:vertAlign w:val="superscript"/>
+        </w:rPr>
+        <w:t>st</w:t>
+      </w:r>
+      <w:r>
+        <w:t xml:space="preserve"> century design currently remains superior. However, the test of time will be the ultimate factor for the new 21</w:t>
+      </w:r>
+      <w:r>
+        <w:rPr>
+          <w:vertAlign w:val="superscript"/>
+        </w:rPr>
+        <w:t>st</w:t>
+      </w:r>
+      <w:r>
+        <w:t xml:space="preserve"> century buildings as most of them are still technically new when compared to the other centuries.</w:t>
+      </w:r>
+    </w:p>
+    <w:p>
+      <w:r>
+        <w:br w:type="page"/>
+      </w:r>
+    </w:p>
+    <w:p>
+      <w:pPr>
+        <w:spacing w:line="480" w:lineRule="auto"/>
+      </w:pPr>
+      <w:r>
+        <w:rPr>
+          <w:b/>
+        </w:rPr>
+        <w:lastRenderedPageBreak/>
+        <w:t xml:space="preserve">Question: </w:t>
+      </w:r>
+      <w:r>
+        <w:t>Does age effect total gross area</w:t>
+      </w:r>
+      <w:r>
+        <w:rPr>
+          <w:b/>
+        </w:rPr>
+        <w:br/>
+        <w:t>Data:</w:t>
+      </w:r>
+    </w:p>
+    <w:p>
+      <w:pPr>
+        <w:spacing w:line="480" w:lineRule="auto"/>
+      </w:pPr>
+      <w:r>
+        <w:drawing>
+          <wp:inline distT="0" distB="0" distL="0" distR="0" wp14:anchorId="0A767572" wp14:editId="7D845F64">
+            <wp:extent cx="2057687" cy="952633"/>
+            <wp:effectExtent l="0" t="0" r="0" b="0"/>
+            <wp:docPr id="10" name="Picture 10"/>
+            <wp:cNvGraphicFramePr>
+              <a:graphicFrameLocks xmlns:a="http://schemas.openxmlformats.org/drawingml/2006/main" noChangeAspect="1"/>
+            </wp:cNvGraphicFramePr>
+            <a:graphic xmlns:a="http://schemas.openxmlformats.org/drawingml/2006/main">
+              <a:graphicData uri="http://schemas.openxmlformats.org/drawingml/2006/picture">
+                <pic:pic xmlns:pic="http://schemas.openxmlformats.org/drawingml/2006/picture">
+                  <pic:nvPicPr>
+                    <pic:cNvPr id="0" name=""/>
+                    <pic:cNvPicPr/>
+                  </pic:nvPicPr>
+                  <pic:blipFill>
+                    <a:blip r:embed="rId12"/>
+                    <a:stretch>
+                      <a:fillRect/>
+                    </a:stretch>
+                  </pic:blipFill>
+                  <pic:spPr>
+                    <a:xfrm>
+                      <a:off x="0" y="0"/>
+                      <a:ext cx="2057687" cy="952633"/>
+                    </a:xfrm>
+                    <a:prstGeom prst="rect">
+                      <a:avLst/>
+                    </a:prstGeom>
+                  </pic:spPr>
+                </pic:pic>
+              </a:graphicData>
+            </a:graphic>
+          </wp:inline>
+        </w:drawing>
+      </w:r>
+    </w:p>
+    <w:p>
+      <w:pPr>
+        <w:spacing w:line="480" w:lineRule="auto"/>
+        <w:rPr>
+          <w:b/>
+        </w:rPr>
+      </w:pPr>
+      <w:r>
+        <w:rPr>
+          <w:b/>
+        </w:rPr>
+        <w:t>Result:</w:t>
+      </w:r>
+    </w:p>
+    <w:p>
+      <w:pPr>
+        <w:spacing w:line="480" w:lineRule="auto"/>
+      </w:pPr>
+      <w:r>
+        <w:t>Average area from the 18</w:t>
+      </w:r>
+      <w:r>
+        <w:rPr>
+          <w:vertAlign w:val="superscript"/>
+        </w:rPr>
+        <w:t>th</w:t>
+      </w:r>
+      <w:r>
+        <w:t xml:space="preserve"> to the 19</w:t>
+      </w:r>
+      <w:r>
+        <w:rPr>
+          <w:vertAlign w:val="superscript"/>
+        </w:rPr>
+        <w:t>th</w:t>
+      </w:r>
+      <w:r>
+        <w:t xml:space="preserve"> century decreased by 17.4%, and from the 19</w:t>
+      </w:r>
+      <w:r>
+        <w:rPr>
+          <w:vertAlign w:val="superscript"/>
+        </w:rPr>
+        <w:t>th</w:t>
+      </w:r>
+      <w:r>
+        <w:t xml:space="preserve"> century to the 20</w:t>
+      </w:r>
+      <w:r>
+        <w:rPr>
+          <w:vertAlign w:val="superscript"/>
+        </w:rPr>
+        <w:t>th</w:t>
+      </w:r>
+      <w:r>
+        <w:t xml:space="preserve"> century it decreased by 5.1%. However, from the 20</w:t>
+      </w:r>
+      <w:r>
+        <w:rPr>
+          <w:vertAlign w:val="superscript"/>
+        </w:rPr>
+        <w:t>th</w:t>
+      </w:r>
+      <w:r>
+        <w:t xml:space="preserve"> to the 21</w:t>
+      </w:r>
+      <w:r>
+        <w:rPr>
+          <w:vertAlign w:val="superscript"/>
+        </w:rPr>
+        <w:t>st</w:t>
+      </w:r>
+      <w:r>
+        <w:t xml:space="preserve"> century there was an increase in average area of 162.4%, a shocking uptick compared to previous centuries. It is also reminiscent of the data collect o</w:t>
+      </w:r>
+      <w:r>
+        <w:t>n building value in question 2, a</w:t>
+      </w:r>
+      <w:r>
+        <w:t>dding to the conjecture that these newer properties being developed in the 21</w:t>
+      </w:r>
+      <w:r>
+        <w:rPr>
+          <w:vertAlign w:val="superscript"/>
+        </w:rPr>
+        <w:t>st</w:t>
+      </w:r>
+      <w:r>
+        <w:t xml:space="preserve"> century are large</w:t>
+      </w:r>
+      <w:r>
+        <w:t xml:space="preserve"> scale.</w:t>
+      </w:r>
+    </w:p>
+    <w:p>
+      <w:r>
+        <w:br w:type="page"/>
+      </w:r>
+    </w:p>
+    <w:p>
+      <w:pPr>
+        <w:spacing w:line="480" w:lineRule="auto"/>
+        <w:rPr>
+          <w:b/>
+          <w:u w:val="single"/>
+        </w:rPr>
+      </w:pPr>
+      <w:r>
+        <w:rPr>
+          <w:b/>
+          <w:u w:val="single"/>
+        </w:rPr>
+        <w:lastRenderedPageBreak/>
+        <w:t>MySQL</w:t>
+      </w:r>
+      <w:r>
+        <w:rPr>
+          <w:b/>
+          <w:u w:val="single"/>
+        </w:rPr>
+        <w:t xml:space="preserve"> Techniques</w:t>
+      </w:r>
+    </w:p>
+    <w:p>
+      <w:pPr>
+        <w:spacing w:line="480" w:lineRule="auto"/>
+        <w:rPr>
+          <w:b/>
+          <w:u w:val="single"/>
+        </w:rPr>
+      </w:pPr>
+      <w:r>
+        <w:rPr>
+          <w:b/>
+          <w:u w:val="single"/>
+        </w:rPr>
+        <w:t>TALK HERE MORE</w:t>
       </w:r>
       <w:bookmarkStart w:id="0" w:name="_GoBack"/>
       <w:bookmarkEnd w:id="0"/>
-      <w:r>
-        <w:t>her factors?</w:t>
-      </w:r>
-    </w:p>
-    <w:p>
-      <w:pPr>
-        <w:pStyle w:val="ListParagraph"/>
-        <w:numPr>
-          <w:ilvl w:val="0"/>
-          <w:numId w:val="1"/>
-        </w:numPr>
-      </w:pPr>
-      <w:r>
-        <w:t>Does age effect total gross area</w:t>
-      </w:r>
-    </w:p>
-    <w:p>
-      <w:pPr>
-        <w:pStyle w:val="ListParagraph"/>
-        <w:numPr>
-          <w:ilvl w:val="1"/>
-          <w:numId w:val="1"/>
-        </w:numPr>
-      </w:pPr>
-      <w:r>
-        <w:t>Does building earlier result in higher yields of gross area on a property?</w:t>
-      </w:r>
-    </w:p>
-    <w:p>
-      <w:pPr>
+    </w:p>
+    <w:p>
+      <w:pPr>
+        <w:spacing w:line="480" w:lineRule="auto"/>
+        <w:rPr>
+          <w:b/>
+        </w:rPr>
+      </w:pPr>
+    </w:p>
+    <w:p>
+      <w:pPr>
+        <w:spacing w:line="480" w:lineRule="auto"/>
+        <w:rPr>
+          <w:b/>
+        </w:rPr>
+      </w:pPr>
+    </w:p>
+    <w:p>
+      <w:pPr>
+        <w:spacing w:line="480" w:lineRule="auto"/>
+        <w:rPr>
+          <w:b/>
+        </w:rPr>
+      </w:pPr>
+    </w:p>
+    <w:p>
+      <w:pPr>
+        <w:spacing w:line="480" w:lineRule="auto"/>
+        <w:rPr>
+          <w:b/>
+        </w:rPr>
+      </w:pPr>
+    </w:p>
+    <w:p>
+      <w:pPr>
+        <w:spacing w:line="480" w:lineRule="auto"/>
+        <w:rPr>
+          <w:b/>
+        </w:rPr>
+      </w:pPr>
+    </w:p>
+    <w:p>
+      <w:pPr>
+        <w:spacing w:line="480" w:lineRule="auto"/>
         <w:ind w:left="360"/>
       </w:pPr>
     </w:p>
@@ -711,6 +1487,7 @@
   <w:style w:type="character" w:default="1" w:styleId="DefaultParagraphFont">
     <w:name w:val="Default Paragraph Font"/>
     <w:uiPriority w:val="1"/>
+    <w:semiHidden/>
     <w:unhideWhenUsed/>
   </w:style>
   <w:style w:type="table" w:default="1" w:styleId="TableNormal">
@@ -744,6 +1521,36 @@
       <w:ind w:left="720"/>
       <w:contextualSpacing/>
     </w:pPr>
+  </w:style>
+  <w:style w:type="paragraph" w:styleId="BalloonText">
+    <w:name w:val="Balloon Text"/>
+    <w:basedOn w:val="Normal"/>
+    <w:link w:val="BalloonTextChar"/>
+    <w:uiPriority w:val="99"/>
+    <w:semiHidden/>
+    <w:unhideWhenUsed/>
+    <w:rsid w:val="00C13C56"/>
+    <w:pPr>
+      <w:spacing w:after="0" w:line="240" w:lineRule="auto"/>
+    </w:pPr>
+    <w:rPr>
+      <w:rFonts w:ascii="Tahoma" w:hAnsi="Tahoma" w:cs="Tahoma"/>
+      <w:sz w:val="16"/>
+      <w:szCs w:val="16"/>
+    </w:rPr>
+  </w:style>
+  <w:style w:type="character" w:customStyle="1" w:styleId="BalloonTextChar">
+    <w:name w:val="Balloon Text Char"/>
+    <w:basedOn w:val="DefaultParagraphFont"/>
+    <w:link w:val="BalloonText"/>
+    <w:uiPriority w:val="99"/>
+    <w:semiHidden/>
+    <w:rsid w:val="00C13C56"/>
+    <w:rPr>
+      <w:rFonts w:ascii="Tahoma" w:hAnsi="Tahoma" w:cs="Tahoma"/>
+      <w:sz w:val="16"/>
+      <w:szCs w:val="16"/>
+    </w:rPr>
   </w:style>
 </w:styles>
 </file>
@@ -911,6 +1718,7 @@
   <w:style w:type="character" w:default="1" w:styleId="DefaultParagraphFont">
     <w:name w:val="Default Paragraph Font"/>
     <w:uiPriority w:val="1"/>
+    <w:semiHidden/>
     <w:unhideWhenUsed/>
   </w:style>
   <w:style w:type="table" w:default="1" w:styleId="TableNormal">
@@ -944,6 +1752,36 @@
       <w:ind w:left="720"/>
       <w:contextualSpacing/>
     </w:pPr>
+  </w:style>
+  <w:style w:type="paragraph" w:styleId="BalloonText">
+    <w:name w:val="Balloon Text"/>
+    <w:basedOn w:val="Normal"/>
+    <w:link w:val="BalloonTextChar"/>
+    <w:uiPriority w:val="99"/>
+    <w:semiHidden/>
+    <w:unhideWhenUsed/>
+    <w:rsid w:val="00C13C56"/>
+    <w:pPr>
+      <w:spacing w:after="0" w:line="240" w:lineRule="auto"/>
+    </w:pPr>
+    <w:rPr>
+      <w:rFonts w:ascii="Tahoma" w:hAnsi="Tahoma" w:cs="Tahoma"/>
+      <w:sz w:val="16"/>
+      <w:szCs w:val="16"/>
+    </w:rPr>
+  </w:style>
+  <w:style w:type="character" w:customStyle="1" w:styleId="BalloonTextChar">
+    <w:name w:val="Balloon Text Char"/>
+    <w:basedOn w:val="DefaultParagraphFont"/>
+    <w:link w:val="BalloonText"/>
+    <w:uiPriority w:val="99"/>
+    <w:semiHidden/>
+    <w:rsid w:val="00C13C56"/>
+    <w:rPr>
+      <w:rFonts w:ascii="Tahoma" w:hAnsi="Tahoma" w:cs="Tahoma"/>
+      <w:sz w:val="16"/>
+      <w:szCs w:val="16"/>
+    </w:rPr>
   </w:style>
 </w:styles>
 </file>

</xml_diff>